<commit_message>
Intergrate CKEditor and CKFinder
</commit_message>
<xml_diff>
--- a/QuyTrinhLam.docx
+++ b/QuyTrinhLam.docx
@@ -18,15 +18,7 @@
           <w:sz w:val="60"/>
           <w:szCs w:val="60"/>
         </w:rPr>
-        <w:t>QUY TRINH</w:t>
-      </w:r>
-      <w:r>
-        <w:rPr>
-          <w:color w:val="FF0000"/>
-          <w:sz w:val="60"/>
-          <w:szCs w:val="60"/>
-        </w:rPr>
-        <w:t xml:space="preserve"> LÀM WEB ASP.NET MVC CODE FIRST</w:t>
+        <w:t>QUY TRINH LÀM WEB ASP.NET MVC CODE FIRST</w:t>
       </w:r>
     </w:p>
     <w:p>
@@ -42,101 +34,12 @@
           <w:szCs w:val="26"/>
         </w:rPr>
       </w:pPr>
-      <w:proofErr w:type="spellStart"/>
-      <w:r>
-        <w:rPr>
-          <w:sz w:val="26"/>
-          <w:szCs w:val="26"/>
-        </w:rPr>
-        <w:t>Cấu</w:t>
-      </w:r>
-      <w:proofErr w:type="spellEnd"/>
-      <w:r>
-        <w:rPr>
-          <w:sz w:val="26"/>
-          <w:szCs w:val="26"/>
-        </w:rPr>
-        <w:t xml:space="preserve"> </w:t>
-      </w:r>
-      <w:proofErr w:type="spellStart"/>
-      <w:r>
-        <w:rPr>
-          <w:sz w:val="26"/>
-          <w:szCs w:val="26"/>
-        </w:rPr>
-        <w:t>trúc</w:t>
-      </w:r>
-      <w:proofErr w:type="spellEnd"/>
-      <w:r>
-        <w:rPr>
-          <w:sz w:val="26"/>
-          <w:szCs w:val="26"/>
-        </w:rPr>
-        <w:t xml:space="preserve"> </w:t>
-      </w:r>
-      <w:proofErr w:type="spellStart"/>
-      <w:r>
-        <w:rPr>
-          <w:sz w:val="26"/>
-          <w:szCs w:val="26"/>
-        </w:rPr>
-        <w:t>chính</w:t>
-      </w:r>
-      <w:proofErr w:type="spellEnd"/>
-      <w:r>
-        <w:rPr>
-          <w:sz w:val="26"/>
-          <w:szCs w:val="26"/>
-        </w:rPr>
-        <w:t xml:space="preserve"> </w:t>
-      </w:r>
-      <w:proofErr w:type="spellStart"/>
-      <w:r>
-        <w:rPr>
-          <w:sz w:val="26"/>
-          <w:szCs w:val="26"/>
-        </w:rPr>
-        <w:t>của</w:t>
-      </w:r>
-      <w:proofErr w:type="spellEnd"/>
-      <w:r>
-        <w:rPr>
-          <w:sz w:val="26"/>
-          <w:szCs w:val="26"/>
-        </w:rPr>
-        <w:t xml:space="preserve"> </w:t>
-      </w:r>
-      <w:proofErr w:type="spellStart"/>
-      <w:r>
-        <w:rPr>
-          <w:sz w:val="26"/>
-          <w:szCs w:val="26"/>
-        </w:rPr>
-        <w:t>dự</w:t>
-      </w:r>
-      <w:proofErr w:type="spellEnd"/>
-      <w:r>
-        <w:rPr>
-          <w:sz w:val="26"/>
-          <w:szCs w:val="26"/>
-        </w:rPr>
-        <w:t xml:space="preserve"> </w:t>
-      </w:r>
-      <w:proofErr w:type="spellStart"/>
-      <w:r>
-        <w:rPr>
-          <w:sz w:val="26"/>
-          <w:szCs w:val="26"/>
-        </w:rPr>
-        <w:t>án</w:t>
-      </w:r>
-      <w:proofErr w:type="spellEnd"/>
-      <w:r>
-        <w:rPr>
-          <w:sz w:val="26"/>
-          <w:szCs w:val="26"/>
-        </w:rPr>
-        <w:t>:</w:t>
+      <w:r>
+        <w:rPr>
+          <w:sz w:val="26"/>
+          <w:szCs w:val="26"/>
+        </w:rPr>
+        <w:t>Cấu trúc chính của dự án:</w:t>
       </w:r>
     </w:p>
     <w:p>
@@ -230,137 +133,30 @@
           <w:szCs w:val="26"/>
         </w:rPr>
       </w:pPr>
-      <w:proofErr w:type="spellStart"/>
-      <w:r>
-        <w:rPr>
-          <w:sz w:val="26"/>
-          <w:szCs w:val="26"/>
-        </w:rPr>
-        <w:t>Thiết</w:t>
-      </w:r>
-      <w:proofErr w:type="spellEnd"/>
-      <w:r>
-        <w:rPr>
-          <w:sz w:val="26"/>
-          <w:szCs w:val="26"/>
-        </w:rPr>
-        <w:t xml:space="preserve"> </w:t>
-      </w:r>
-      <w:proofErr w:type="spellStart"/>
-      <w:r>
-        <w:rPr>
-          <w:sz w:val="26"/>
-          <w:szCs w:val="26"/>
-        </w:rPr>
-        <w:t>kế</w:t>
-      </w:r>
-      <w:proofErr w:type="spellEnd"/>
-      <w:r>
-        <w:rPr>
-          <w:sz w:val="26"/>
-          <w:szCs w:val="26"/>
-        </w:rPr>
-        <w:t xml:space="preserve"> database:</w:t>
-      </w:r>
-    </w:p>
-    <w:p>
-      <w:pPr>
-        <w:pStyle w:val="ListParagraph"/>
-        <w:spacing w:line="276" w:lineRule="auto"/>
-        <w:rPr>
-          <w:sz w:val="26"/>
-          <w:szCs w:val="26"/>
-        </w:rPr>
-      </w:pPr>
-      <w:proofErr w:type="spellStart"/>
-      <w:r>
-        <w:rPr>
-          <w:sz w:val="26"/>
-          <w:szCs w:val="26"/>
-        </w:rPr>
-        <w:t>Dự</w:t>
-      </w:r>
-      <w:proofErr w:type="spellEnd"/>
-      <w:r>
-        <w:rPr>
-          <w:sz w:val="26"/>
-          <w:szCs w:val="26"/>
-        </w:rPr>
-        <w:t xml:space="preserve"> </w:t>
-      </w:r>
-      <w:proofErr w:type="spellStart"/>
-      <w:r>
-        <w:rPr>
-          <w:sz w:val="26"/>
-          <w:szCs w:val="26"/>
-        </w:rPr>
-        <w:t>kiến</w:t>
-      </w:r>
-      <w:proofErr w:type="spellEnd"/>
-      <w:r>
-        <w:rPr>
-          <w:sz w:val="26"/>
-          <w:szCs w:val="26"/>
-        </w:rPr>
-        <w:t xml:space="preserve"> </w:t>
-      </w:r>
-      <w:proofErr w:type="spellStart"/>
-      <w:r>
-        <w:rPr>
-          <w:sz w:val="26"/>
-          <w:szCs w:val="26"/>
-        </w:rPr>
-        <w:t>gồm</w:t>
-      </w:r>
-      <w:proofErr w:type="spellEnd"/>
-      <w:r>
-        <w:rPr>
-          <w:sz w:val="26"/>
-          <w:szCs w:val="26"/>
-        </w:rPr>
-        <w:t xml:space="preserve"> </w:t>
-      </w:r>
-      <w:proofErr w:type="spellStart"/>
-      <w:r>
-        <w:rPr>
-          <w:sz w:val="26"/>
-          <w:szCs w:val="26"/>
-        </w:rPr>
-        <w:t>các</w:t>
-      </w:r>
-      <w:proofErr w:type="spellEnd"/>
-      <w:r>
-        <w:rPr>
-          <w:sz w:val="26"/>
-          <w:szCs w:val="26"/>
-        </w:rPr>
-        <w:t xml:space="preserve"> </w:t>
-      </w:r>
-      <w:proofErr w:type="spellStart"/>
-      <w:r>
-        <w:rPr>
-          <w:sz w:val="26"/>
-          <w:szCs w:val="26"/>
-        </w:rPr>
-        <w:t>bảng</w:t>
-      </w:r>
-      <w:proofErr w:type="spellEnd"/>
-      <w:r>
-        <w:rPr>
-          <w:sz w:val="26"/>
-          <w:szCs w:val="26"/>
-        </w:rPr>
-        <w:t xml:space="preserve"> </w:t>
-      </w:r>
-      <w:proofErr w:type="spellStart"/>
-      <w:r>
-        <w:rPr>
-          <w:sz w:val="26"/>
-          <w:szCs w:val="26"/>
-        </w:rPr>
-        <w:t>sau</w:t>
-      </w:r>
-      <w:proofErr w:type="spellEnd"/>
+      <w:r>
+        <w:rPr>
+          <w:sz w:val="26"/>
+          <w:szCs w:val="26"/>
+        </w:rPr>
+        <w:t>Thiết kế database:</w:t>
+      </w:r>
+    </w:p>
+    <w:p>
+      <w:pPr>
+        <w:pStyle w:val="ListParagraph"/>
+        <w:spacing w:line="276" w:lineRule="auto"/>
+        <w:rPr>
+          <w:sz w:val="26"/>
+          <w:szCs w:val="26"/>
+        </w:rPr>
+      </w:pPr>
+      <w:r>
+        <w:rPr>
+          <w:sz w:val="26"/>
+          <w:szCs w:val="26"/>
+        </w:rPr>
+        <w:t>Dự kiến gồm các bảng sau</w:t>
+      </w:r>
     </w:p>
     <w:p>
       <w:pPr>
@@ -433,24 +229,494 @@
     <w:p>
       <w:pPr>
         <w:pStyle w:val="ListParagraph"/>
-        <w:spacing w:line="276" w:lineRule="auto"/>
-        <w:rPr>
-          <w:sz w:val="26"/>
-          <w:szCs w:val="26"/>
-        </w:rPr>
-      </w:pPr>
+        <w:numPr>
+          <w:ilvl w:val="0"/>
+          <w:numId w:val="7"/>
+        </w:numPr>
+        <w:spacing w:line="276" w:lineRule="auto"/>
+        <w:rPr>
+          <w:sz w:val="26"/>
+          <w:szCs w:val="26"/>
+        </w:rPr>
+      </w:pPr>
+      <w:r>
+        <w:rPr>
+          <w:sz w:val="26"/>
+          <w:szCs w:val="26"/>
+        </w:rPr>
+        <w:t>Công nghệ sử dụng.</w:t>
+      </w:r>
+    </w:p>
+    <w:p>
+      <w:pPr>
+        <w:pStyle w:val="ListParagraph"/>
+        <w:numPr>
+          <w:ilvl w:val="0"/>
+          <w:numId w:val="8"/>
+        </w:numPr>
+        <w:spacing w:line="276" w:lineRule="auto"/>
+        <w:rPr>
+          <w:sz w:val="26"/>
+          <w:szCs w:val="26"/>
+        </w:rPr>
+      </w:pPr>
+      <w:r>
+        <w:rPr>
+          <w:sz w:val="26"/>
+          <w:szCs w:val="26"/>
+        </w:rPr>
+        <w:t>Truy xuất dữ liệu: Entity Framework.</w:t>
+      </w:r>
+    </w:p>
+    <w:p>
+      <w:pPr>
+        <w:pStyle w:val="ListParagraph"/>
+        <w:numPr>
+          <w:ilvl w:val="0"/>
+          <w:numId w:val="8"/>
+        </w:numPr>
+        <w:spacing w:line="276" w:lineRule="auto"/>
+        <w:rPr>
+          <w:sz w:val="26"/>
+          <w:szCs w:val="26"/>
+        </w:rPr>
+      </w:pPr>
+      <w:r>
+        <w:rPr>
+          <w:sz w:val="26"/>
+          <w:szCs w:val="26"/>
+        </w:rPr>
+        <w:t>Resfull API: Web API</w:t>
+      </w:r>
+    </w:p>
+    <w:p>
+      <w:pPr>
+        <w:pStyle w:val="ListParagraph"/>
+        <w:numPr>
+          <w:ilvl w:val="0"/>
+          <w:numId w:val="8"/>
+        </w:numPr>
+        <w:spacing w:line="276" w:lineRule="auto"/>
+        <w:rPr>
+          <w:sz w:val="26"/>
+          <w:szCs w:val="26"/>
+        </w:rPr>
+      </w:pPr>
+      <w:r>
+        <w:rPr>
+          <w:sz w:val="26"/>
+          <w:szCs w:val="26"/>
+        </w:rPr>
+        <w:lastRenderedPageBreak/>
+        <w:t>Hiển thị cho khách hàng: Razor MVC thuần.</w:t>
+      </w:r>
+    </w:p>
+    <w:p>
+      <w:pPr>
+        <w:pStyle w:val="ListParagraph"/>
+        <w:numPr>
+          <w:ilvl w:val="0"/>
+          <w:numId w:val="8"/>
+        </w:numPr>
+        <w:spacing w:line="276" w:lineRule="auto"/>
+        <w:rPr>
+          <w:sz w:val="26"/>
+          <w:szCs w:val="26"/>
+        </w:rPr>
+      </w:pPr>
+      <w:r>
+        <w:rPr>
+          <w:sz w:val="26"/>
+          <w:szCs w:val="26"/>
+        </w:rPr>
+        <w:t>Phần quản trị: Admin</w:t>
+      </w:r>
+    </w:p>
+    <w:p>
+      <w:pPr>
+        <w:pStyle w:val="ListParagraph"/>
+        <w:numPr>
+          <w:ilvl w:val="0"/>
+          <w:numId w:val="8"/>
+        </w:numPr>
+        <w:spacing w:line="276" w:lineRule="auto"/>
+        <w:rPr>
+          <w:sz w:val="26"/>
+          <w:szCs w:val="26"/>
+        </w:rPr>
+      </w:pPr>
+      <w:r>
+        <w:rPr>
+          <w:sz w:val="26"/>
+          <w:szCs w:val="26"/>
+        </w:rPr>
+        <w:t>Chứng thực: ASP.NET Identity.</w:t>
+      </w:r>
+    </w:p>
+    <w:p>
+      <w:pPr>
+        <w:pStyle w:val="ListParagraph"/>
+        <w:spacing w:line="276" w:lineRule="auto"/>
+        <w:ind w:left="1080"/>
+        <w:rPr>
+          <w:sz w:val="26"/>
+          <w:szCs w:val="26"/>
+        </w:rPr>
+      </w:pPr>
+    </w:p>
+    <w:p>
+      <w:pPr>
+        <w:pStyle w:val="ListParagraph"/>
+        <w:numPr>
+          <w:ilvl w:val="0"/>
+          <w:numId w:val="7"/>
+        </w:numPr>
+        <w:spacing w:line="276" w:lineRule="auto"/>
+        <w:rPr>
+          <w:sz w:val="26"/>
+          <w:szCs w:val="26"/>
+        </w:rPr>
+      </w:pPr>
+      <w:r>
+        <w:rPr>
+          <w:sz w:val="26"/>
+          <w:szCs w:val="26"/>
+        </w:rPr>
+        <w:t>Backend: Sử dụng mô hình 3 lớp trong việc truy suất dữ liệu</w:t>
+      </w:r>
+    </w:p>
+    <w:p>
+      <w:pPr>
+        <w:pStyle w:val="ListParagraph"/>
+        <w:spacing w:line="276" w:lineRule="auto"/>
+        <w:rPr>
+          <w:sz w:val="26"/>
+          <w:szCs w:val="26"/>
+        </w:rPr>
+      </w:pPr>
+      <w:r>
+        <w:rPr>
+          <w:sz w:val="26"/>
+          <w:szCs w:val="26"/>
+        </w:rPr>
+        <w:t>+ Data: gần với database, dùng để liên kết giữa database và dữ liệu.</w:t>
+      </w:r>
+    </w:p>
+    <w:p>
+      <w:pPr>
+        <w:pStyle w:val="ListParagraph"/>
+        <w:spacing w:line="276" w:lineRule="auto"/>
+        <w:rPr>
+          <w:sz w:val="26"/>
+          <w:szCs w:val="26"/>
+        </w:rPr>
+      </w:pPr>
+      <w:r>
+        <w:rPr>
+          <w:sz w:val="26"/>
+          <w:szCs w:val="26"/>
+        </w:rPr>
+        <w:t>+ Model: các code model để gen ra database.</w:t>
+      </w:r>
+    </w:p>
+    <w:p>
+      <w:pPr>
+        <w:pStyle w:val="ListParagraph"/>
+        <w:spacing w:line="276" w:lineRule="auto"/>
+        <w:rPr>
+          <w:sz w:val="26"/>
+          <w:szCs w:val="26"/>
+        </w:rPr>
+      </w:pPr>
+      <w:r>
+        <w:rPr>
+          <w:sz w:val="26"/>
+          <w:szCs w:val="26"/>
+        </w:rPr>
+        <w:t>+ Service: các buss nghiệp vụ thêm sữa xóa của các model.</w:t>
+      </w:r>
+    </w:p>
+    <w:p>
+      <w:pPr>
+        <w:pStyle w:val="ListParagraph"/>
+        <w:spacing w:line="276" w:lineRule="auto"/>
+        <w:rPr>
+          <w:sz w:val="26"/>
+          <w:szCs w:val="26"/>
+        </w:rPr>
+      </w:pPr>
+      <w:r>
+        <w:rPr>
+          <w:sz w:val="26"/>
+          <w:szCs w:val="26"/>
+        </w:rPr>
+        <w:t>+ Web: được tổ chức theo mô hình MVC, nhận dữ liệu từ các service.</w:t>
+      </w:r>
+    </w:p>
+    <w:p>
+      <w:pPr>
+        <w:pStyle w:val="ListParagraph"/>
+        <w:spacing w:line="276" w:lineRule="auto"/>
+        <w:rPr>
+          <w:sz w:val="26"/>
+          <w:szCs w:val="26"/>
+        </w:rPr>
+      </w:pPr>
+    </w:p>
+    <w:p>
+      <w:pPr>
+        <w:pStyle w:val="ListParagraph"/>
+        <w:numPr>
+          <w:ilvl w:val="0"/>
+          <w:numId w:val="7"/>
+        </w:numPr>
+        <w:spacing w:line="276" w:lineRule="auto"/>
+        <w:rPr>
+          <w:sz w:val="26"/>
+          <w:szCs w:val="26"/>
+        </w:rPr>
+      </w:pPr>
+      <w:r>
+        <w:rPr>
+          <w:sz w:val="26"/>
+          <w:szCs w:val="26"/>
+        </w:rPr>
+        <w:t>Design Pattern:</w:t>
+      </w:r>
+    </w:p>
+    <w:p>
+      <w:pPr>
+        <w:pStyle w:val="ListParagraph"/>
+        <w:numPr>
+          <w:ilvl w:val="0"/>
+          <w:numId w:val="8"/>
+        </w:numPr>
+        <w:spacing w:line="276" w:lineRule="auto"/>
+        <w:rPr>
+          <w:sz w:val="26"/>
+          <w:szCs w:val="26"/>
+        </w:rPr>
+      </w:pPr>
+      <w:r>
+        <w:rPr>
+          <w:sz w:val="26"/>
+          <w:szCs w:val="26"/>
+        </w:rPr>
+        <w:t xml:space="preserve">UnitOfWork: </w:t>
+      </w:r>
+      <w:r>
+        <w:rPr>
+          <w:sz w:val="26"/>
+          <w:szCs w:val="26"/>
+        </w:rPr>
+        <w:t>đảm bảo có nhiều thao tác trên cùng 1 giao dịch, nhiều repository chỉ có 1 connection mà không mất đi sự toàn vẹn</w:t>
+      </w:r>
+      <w:r>
+        <w:rPr>
+          <w:sz w:val="26"/>
+          <w:szCs w:val="26"/>
+        </w:rPr>
+        <w:t>.</w:t>
+      </w:r>
+    </w:p>
+    <w:p>
+      <w:pPr>
+        <w:pStyle w:val="ListParagraph"/>
+        <w:numPr>
+          <w:ilvl w:val="0"/>
+          <w:numId w:val="8"/>
+        </w:numPr>
+        <w:spacing w:line="276" w:lineRule="auto"/>
+        <w:rPr>
+          <w:sz w:val="26"/>
+          <w:szCs w:val="26"/>
+        </w:rPr>
+      </w:pPr>
+      <w:r>
+        <w:rPr>
+          <w:sz w:val="26"/>
+          <w:szCs w:val="26"/>
+        </w:rPr>
+        <w:t xml:space="preserve">Repository: là 1 lớp ảo hóa, nằm giữa 2 lớp database và buss, giúp cho việc tối ưu các câu lệnh dùng chung trong chương trình. </w:t>
+      </w:r>
+    </w:p>
+    <w:p>
+      <w:pPr>
+        <w:pStyle w:val="ListParagraph"/>
+        <w:spacing w:line="276" w:lineRule="auto"/>
+        <w:ind w:left="1080"/>
+        <w:rPr>
+          <w:sz w:val="26"/>
+          <w:szCs w:val="26"/>
+        </w:rPr>
+      </w:pPr>
+    </w:p>
+    <w:p>
+      <w:pPr>
+        <w:pStyle w:val="ListParagraph"/>
+        <w:numPr>
+          <w:ilvl w:val="0"/>
+          <w:numId w:val="7"/>
+        </w:numPr>
+        <w:spacing w:line="276" w:lineRule="auto"/>
+        <w:rPr>
+          <w:sz w:val="26"/>
+          <w:szCs w:val="26"/>
+        </w:rPr>
+      </w:pPr>
+      <w:r>
+        <w:rPr>
+          <w:sz w:val="26"/>
+          <w:szCs w:val="26"/>
+        </w:rPr>
+        <w:t>Cấu trúc cho tầng Data</w:t>
+      </w:r>
+      <w:r>
+        <w:rPr>
+          <w:sz w:val="26"/>
+          <w:szCs w:val="26"/>
+        </w:rPr>
+        <w:t>.</w:t>
+      </w:r>
+    </w:p>
+    <w:p>
+      <w:pPr>
+        <w:pStyle w:val="ListParagraph"/>
+        <w:numPr>
+          <w:ilvl w:val="0"/>
+          <w:numId w:val="8"/>
+        </w:numPr>
+        <w:spacing w:line="276" w:lineRule="auto"/>
+        <w:rPr>
+          <w:sz w:val="26"/>
+          <w:szCs w:val="26"/>
+        </w:rPr>
+      </w:pPr>
+      <w:r>
+        <w:rPr>
+          <w:sz w:val="26"/>
+          <w:szCs w:val="26"/>
+        </w:rPr>
+        <w:t>Lớp BungBungShop</w:t>
+      </w:r>
+      <w:r>
+        <w:rPr>
+          <w:sz w:val="26"/>
+          <w:szCs w:val="26"/>
+        </w:rPr>
+        <w:t xml:space="preserve"> </w:t>
+      </w:r>
+      <w:r>
+        <w:rPr>
+          <w:sz w:val="26"/>
+          <w:szCs w:val="26"/>
+        </w:rPr>
+        <w:t>DbContext kế thừa từ DbContext: là trái tim của Entity FrameWork Code First.</w:t>
+      </w:r>
+    </w:p>
+    <w:p>
+      <w:pPr>
+        <w:pStyle w:val="ListParagraph"/>
+        <w:numPr>
+          <w:ilvl w:val="0"/>
+          <w:numId w:val="8"/>
+        </w:numPr>
+        <w:spacing w:line="276" w:lineRule="auto"/>
+        <w:rPr>
+          <w:sz w:val="26"/>
+          <w:szCs w:val="26"/>
+        </w:rPr>
+      </w:pPr>
+      <w:r>
+        <w:rPr>
+          <w:sz w:val="26"/>
+          <w:szCs w:val="26"/>
+        </w:rPr>
+        <w:t xml:space="preserve"> </w:t>
+      </w:r>
+      <w:r>
+        <w:rPr>
+          <w:sz w:val="26"/>
+          <w:szCs w:val="26"/>
+        </w:rPr>
+        <w:t>IRepository: để dinh Nghĩa các phương thức generic</w:t>
+      </w:r>
+      <w:r>
+        <w:rPr>
+          <w:sz w:val="26"/>
+          <w:szCs w:val="26"/>
+        </w:rPr>
+        <w:t xml:space="preserve"> (dùng chung cho cả hệ thống)</w:t>
+      </w:r>
+      <w:r>
+        <w:rPr>
+          <w:sz w:val="26"/>
+          <w:szCs w:val="26"/>
+        </w:rPr>
+        <w:t>: kiểu &lt;T&gt; đại diện cho 1 kiểu dữ liệu chưa biết.</w:t>
+      </w:r>
+    </w:p>
+    <w:p>
+      <w:pPr>
+        <w:pStyle w:val="ListParagraph"/>
+        <w:spacing w:line="276" w:lineRule="auto"/>
+        <w:ind w:left="1080"/>
+        <w:rPr>
+          <w:sz w:val="26"/>
+          <w:szCs w:val="26"/>
+        </w:rPr>
+      </w:pPr>
+    </w:p>
+    <w:p>
+      <w:pPr>
+        <w:pStyle w:val="ListParagraph"/>
+        <w:numPr>
+          <w:ilvl w:val="0"/>
+          <w:numId w:val="7"/>
+        </w:numPr>
+        <w:spacing w:line="276" w:lineRule="auto"/>
+        <w:rPr>
+          <w:sz w:val="26"/>
+          <w:szCs w:val="26"/>
+        </w:rPr>
+      </w:pPr>
+      <w:r>
+        <w:rPr>
+          <w:sz w:val="26"/>
+          <w:szCs w:val="26"/>
+        </w:rPr>
+        <w:t>API</w:t>
+      </w:r>
+    </w:p>
+    <w:p>
+      <w:pPr>
+        <w:pStyle w:val="ListParagraph"/>
+        <w:numPr>
+          <w:ilvl w:val="0"/>
+          <w:numId w:val="8"/>
+        </w:numPr>
+        <w:spacing w:line="276" w:lineRule="auto"/>
+        <w:rPr>
+          <w:sz w:val="26"/>
+          <w:szCs w:val="26"/>
+        </w:rPr>
+      </w:pPr>
+      <w:r>
+        <w:rPr>
+          <w:sz w:val="26"/>
+          <w:szCs w:val="26"/>
+        </w:rPr>
+        <w:t>Để xuất ra các api cho client lưu ý cần đưa về dạng ViewModel</w:t>
+      </w:r>
+      <w:r>
+        <w:rPr>
+          <w:sz w:val="26"/>
+          <w:szCs w:val="26"/>
+        </w:rPr>
+        <w:t>.</w:t>
+      </w:r>
       <w:bookmarkStart w:id="0" w:name="_GoBack"/>
       <w:bookmarkEnd w:id="0"/>
-    </w:p>
-    <w:p>
-      <w:pPr>
-        <w:pStyle w:val="ListParagraph"/>
-        <w:spacing w:line="276" w:lineRule="auto"/>
-        <w:rPr>
-          <w:sz w:val="26"/>
-          <w:szCs w:val="26"/>
-        </w:rPr>
-      </w:pPr>
     </w:p>
     <w:sectPr>
       <w:pgSz w:w="12240" w:h="15840"/>
@@ -934,6 +1200,119 @@
     </w:lvl>
   </w:abstractNum>
   <w:abstractNum w:abstractNumId="5" w15:restartNumberingAfterBreak="0">
+    <w:nsid w:val="6D065469"/>
+    <w:multiLevelType w:val="hybridMultilevel"/>
+    <w:tmpl w:val="F0EAC49A"/>
+    <w:lvl w:ilvl="0" w:tplc="59ACB186">
+      <w:start w:val="3"/>
+      <w:numFmt w:val="bullet"/>
+      <w:lvlText w:val="-"/>
+      <w:lvlJc w:val="left"/>
+      <w:pPr>
+        <w:ind w:left="1080" w:hanging="360"/>
+      </w:pPr>
+      <w:rPr>
+        <w:rFonts w:ascii="Calibri" w:eastAsiaTheme="minorHAnsi" w:hAnsi="Calibri" w:cs="Calibri" w:hint="default"/>
+      </w:rPr>
+    </w:lvl>
+    <w:lvl w:ilvl="1" w:tplc="04090003" w:tentative="1">
+      <w:start w:val="1"/>
+      <w:numFmt w:val="bullet"/>
+      <w:lvlText w:val="o"/>
+      <w:lvlJc w:val="left"/>
+      <w:pPr>
+        <w:ind w:left="1800" w:hanging="360"/>
+      </w:pPr>
+      <w:rPr>
+        <w:rFonts w:ascii="Courier New" w:hAnsi="Courier New" w:cs="Courier New" w:hint="default"/>
+      </w:rPr>
+    </w:lvl>
+    <w:lvl w:ilvl="2" w:tplc="04090005" w:tentative="1">
+      <w:start w:val="1"/>
+      <w:numFmt w:val="bullet"/>
+      <w:lvlText w:val=""/>
+      <w:lvlJc w:val="left"/>
+      <w:pPr>
+        <w:ind w:left="2520" w:hanging="360"/>
+      </w:pPr>
+      <w:rPr>
+        <w:rFonts w:ascii="Wingdings" w:hAnsi="Wingdings" w:hint="default"/>
+      </w:rPr>
+    </w:lvl>
+    <w:lvl w:ilvl="3" w:tplc="04090001" w:tentative="1">
+      <w:start w:val="1"/>
+      <w:numFmt w:val="bullet"/>
+      <w:lvlText w:val=""/>
+      <w:lvlJc w:val="left"/>
+      <w:pPr>
+        <w:ind w:left="3240" w:hanging="360"/>
+      </w:pPr>
+      <w:rPr>
+        <w:rFonts w:ascii="Symbol" w:hAnsi="Symbol" w:hint="default"/>
+      </w:rPr>
+    </w:lvl>
+    <w:lvl w:ilvl="4" w:tplc="04090003" w:tentative="1">
+      <w:start w:val="1"/>
+      <w:numFmt w:val="bullet"/>
+      <w:lvlText w:val="o"/>
+      <w:lvlJc w:val="left"/>
+      <w:pPr>
+        <w:ind w:left="3960" w:hanging="360"/>
+      </w:pPr>
+      <w:rPr>
+        <w:rFonts w:ascii="Courier New" w:hAnsi="Courier New" w:cs="Courier New" w:hint="default"/>
+      </w:rPr>
+    </w:lvl>
+    <w:lvl w:ilvl="5" w:tplc="04090005" w:tentative="1">
+      <w:start w:val="1"/>
+      <w:numFmt w:val="bullet"/>
+      <w:lvlText w:val=""/>
+      <w:lvlJc w:val="left"/>
+      <w:pPr>
+        <w:ind w:left="4680" w:hanging="360"/>
+      </w:pPr>
+      <w:rPr>
+        <w:rFonts w:ascii="Wingdings" w:hAnsi="Wingdings" w:hint="default"/>
+      </w:rPr>
+    </w:lvl>
+    <w:lvl w:ilvl="6" w:tplc="04090001" w:tentative="1">
+      <w:start w:val="1"/>
+      <w:numFmt w:val="bullet"/>
+      <w:lvlText w:val=""/>
+      <w:lvlJc w:val="left"/>
+      <w:pPr>
+        <w:ind w:left="5400" w:hanging="360"/>
+      </w:pPr>
+      <w:rPr>
+        <w:rFonts w:ascii="Symbol" w:hAnsi="Symbol" w:hint="default"/>
+      </w:rPr>
+    </w:lvl>
+    <w:lvl w:ilvl="7" w:tplc="04090003" w:tentative="1">
+      <w:start w:val="1"/>
+      <w:numFmt w:val="bullet"/>
+      <w:lvlText w:val="o"/>
+      <w:lvlJc w:val="left"/>
+      <w:pPr>
+        <w:ind w:left="6120" w:hanging="360"/>
+      </w:pPr>
+      <w:rPr>
+        <w:rFonts w:ascii="Courier New" w:hAnsi="Courier New" w:cs="Courier New" w:hint="default"/>
+      </w:rPr>
+    </w:lvl>
+    <w:lvl w:ilvl="8" w:tplc="04090005" w:tentative="1">
+      <w:start w:val="1"/>
+      <w:numFmt w:val="bullet"/>
+      <w:lvlText w:val=""/>
+      <w:lvlJc w:val="left"/>
+      <w:pPr>
+        <w:ind w:left="6840" w:hanging="360"/>
+      </w:pPr>
+      <w:rPr>
+        <w:rFonts w:ascii="Wingdings" w:hAnsi="Wingdings" w:hint="default"/>
+      </w:rPr>
+    </w:lvl>
+  </w:abstractNum>
+  <w:abstractNum w:abstractNumId="6" w15:restartNumberingAfterBreak="0">
     <w:nsid w:val="75FB797E"/>
     <w:multiLevelType w:val="hybridMultilevel"/>
     <w:tmpl w:val="3AE83A98"/>
@@ -1022,7 +1401,7 @@
       </w:pPr>
     </w:lvl>
   </w:abstractNum>
-  <w:abstractNum w:abstractNumId="6" w15:restartNumberingAfterBreak="0">
+  <w:abstractNum w:abstractNumId="7" w15:restartNumberingAfterBreak="0">
     <w:nsid w:val="781D4651"/>
     <w:multiLevelType w:val="hybridMultilevel"/>
     <w:tmpl w:val="E9005EB8"/>
@@ -1112,7 +1491,7 @@
     </w:lvl>
   </w:abstractNum>
   <w:num w:numId="1">
-    <w:abstractNumId w:val="6"/>
+    <w:abstractNumId w:val="7"/>
   </w:num>
   <w:num w:numId="2">
     <w:abstractNumId w:val="0"/>
@@ -1121,7 +1500,7 @@
     <w:abstractNumId w:val="3"/>
   </w:num>
   <w:num w:numId="4">
-    <w:abstractNumId w:val="5"/>
+    <w:abstractNumId w:val="6"/>
   </w:num>
   <w:num w:numId="5">
     <w:abstractNumId w:val="4"/>
@@ -1131,6 +1510,9 @@
   </w:num>
   <w:num w:numId="7">
     <w:abstractNumId w:val="1"/>
+  </w:num>
+  <w:num w:numId="8">
+    <w:abstractNumId w:val="5"/>
   </w:num>
 </w:numbering>
 </file>

</xml_diff>